<commit_message>
Add web project to solution
</commit_message>
<xml_diff>
--- a/Diplomamunka.docx
+++ b/Diplomamunka.docx
@@ -11734,7 +11734,6 @@
         <w:t xml:space="preserve"> </w:t>
       </w:r>
       <w:proofErr w:type="spellStart"/>
-      <w:proofErr w:type="gramStart"/>
       <w:r>
         <w:rPr>
           <w:rFonts w:ascii="Times New Roman" w:hAnsi="Times New Roman" w:cs="Times New Roman"/>
@@ -11754,18 +11753,7 @@
           <w:szCs w:val="24"/>
           <w:lang w:val="hu-HU"/>
         </w:rPr>
-        <w:t xml:space="preserve"> :</w:t>
-      </w:r>
-      <w:proofErr w:type="gramEnd"/>
-      <w:r>
-        <w:rPr>
-          <w:rFonts w:ascii="Times New Roman" w:hAnsi="Times New Roman" w:cs="Times New Roman"/>
-          <w:color w:val="FF0000"/>
-          <w:sz w:val="24"/>
-          <w:szCs w:val="24"/>
-          <w:lang w:val="hu-HU"/>
-        </w:rPr>
-        <w:t xml:space="preserve"> </w:t>
+        <w:t xml:space="preserve"> : </w:t>
       </w:r>
       <w:r>
         <w:rPr>
@@ -13952,7 +13940,6 @@
         <w:t xml:space="preserve"> and </w:t>
       </w:r>
       <w:proofErr w:type="spellStart"/>
-      <w:proofErr w:type="gramStart"/>
       <w:r>
         <w:rPr>
           <w:rStyle w:val="tojvnm2t"/>
@@ -13985,19 +13972,7 @@
           <w:szCs w:val="24"/>
           <w:lang w:val="hu-HU"/>
         </w:rPr>
-        <w:t>.</w:t>
-      </w:r>
-      <w:proofErr w:type="gramEnd"/>
-      <w:r>
-        <w:rPr>
-          <w:rStyle w:val="tojvnm2t"/>
-          <w:rFonts w:ascii="Times New Roman" w:hAnsi="Times New Roman" w:cs="Times New Roman"/>
-          <w:color w:val="FF0000"/>
-          <w:sz w:val="24"/>
-          <w:szCs w:val="24"/>
-          <w:lang w:val="hu-HU"/>
-        </w:rPr>
-        <w:t xml:space="preserve"> The </w:t>
+        <w:t xml:space="preserve">. The </w:t>
       </w:r>
       <w:proofErr w:type="spellStart"/>
       <w:r>
@@ -15322,9 +15297,8 @@
           <w:szCs w:val="24"/>
           <w:lang w:val="hu-HU"/>
         </w:rPr>
-        <w:t xml:space="preserve">and </w:t>
-      </w:r>
-      <w:proofErr w:type="gramStart"/>
+        <w:t>and l</w:t>
+      </w:r>
       <w:r>
         <w:rPr>
           <w:rStyle w:val="tojvnm2t"/>
@@ -15334,7 +15308,7 @@
           <w:szCs w:val="24"/>
           <w:lang w:val="hu-HU"/>
         </w:rPr>
-        <w:t>l</w:t>
+        <w:t xml:space="preserve">og </w:t>
       </w:r>
       <w:r>
         <w:rPr>
@@ -15345,20 +15319,8 @@
           <w:szCs w:val="24"/>
           <w:lang w:val="hu-HU"/>
         </w:rPr>
-        <w:t xml:space="preserve">og </w:t>
-      </w:r>
-      <w:r>
-        <w:rPr>
-          <w:rStyle w:val="tojvnm2t"/>
-          <w:rFonts w:ascii="Times New Roman" w:hAnsi="Times New Roman" w:cs="Times New Roman"/>
-          <w:color w:val="FF0000"/>
-          <w:sz w:val="24"/>
-          <w:szCs w:val="24"/>
-          <w:lang w:val="hu-HU"/>
-        </w:rPr>
         <w:t>in</w:t>
       </w:r>
-      <w:proofErr w:type="gramEnd"/>
       <w:r>
         <w:rPr>
           <w:rStyle w:val="tojvnm2t"/>
@@ -19198,16 +19160,94 @@
           <w:rFonts w:ascii="Times New Roman" w:hAnsi="Times New Roman" w:cs="Times New Roman"/>
           <w:sz w:val="24"/>
           <w:szCs w:val="24"/>
-          <w:lang w:val="hu-HU"/>
-        </w:rPr>
-        <w:t>Lehessen generálni, vagy beolvasni nagy irányítatlan gráfot. A gráf csúcsaiba véletlenszerűen elhelyezünk egészséges és fertőzött egyéneket. Az iteráció áll egy fertőző lépésből és egy elmozduló lépésből. Fertőző lépés: Ha egy csúcsban legalább egy fertőzött egyén van, akkor valamilyen fertőzési modell alapján az egy helyen lévő egyének megfertőződnek. Ha nem volt még megfertőzve, akkor p valószínűséggel, ha eddig k-</w:t>
-      </w:r>
-      <w:proofErr w:type="spellStart"/>
-      <w:r>
-        <w:rPr>
-          <w:rFonts w:ascii="Times New Roman" w:hAnsi="Times New Roman" w:cs="Times New Roman"/>
-          <w:sz w:val="24"/>
-          <w:szCs w:val="24"/>
+          <w:highlight w:val="green"/>
+          <w:lang w:val="hu-HU"/>
+        </w:rPr>
+        <w:t>Lehessen generálni</w:t>
+      </w:r>
+      <w:r>
+        <w:rPr>
+          <w:rFonts w:ascii="Times New Roman" w:hAnsi="Times New Roman" w:cs="Times New Roman"/>
+          <w:sz w:val="24"/>
+          <w:szCs w:val="24"/>
+          <w:lang w:val="hu-HU"/>
+        </w:rPr>
+        <w:t xml:space="preserve">, vagy beolvasni </w:t>
+      </w:r>
+      <w:r>
+        <w:rPr>
+          <w:rFonts w:ascii="Times New Roman" w:hAnsi="Times New Roman" w:cs="Times New Roman"/>
+          <w:sz w:val="24"/>
+          <w:szCs w:val="24"/>
+          <w:highlight w:val="green"/>
+          <w:lang w:val="hu-HU"/>
+        </w:rPr>
+        <w:t>nagy irányítatlan gráfot.</w:t>
+      </w:r>
+      <w:r>
+        <w:rPr>
+          <w:rFonts w:ascii="Times New Roman" w:hAnsi="Times New Roman" w:cs="Times New Roman"/>
+          <w:sz w:val="24"/>
+          <w:szCs w:val="24"/>
+          <w:lang w:val="hu-HU"/>
+        </w:rPr>
+        <w:t xml:space="preserve"> </w:t>
+      </w:r>
+      <w:r>
+        <w:rPr>
+          <w:rFonts w:ascii="Times New Roman" w:hAnsi="Times New Roman" w:cs="Times New Roman"/>
+          <w:sz w:val="24"/>
+          <w:szCs w:val="24"/>
+          <w:highlight w:val="green"/>
+          <w:lang w:val="hu-HU"/>
+        </w:rPr>
+        <w:t>A gráf csúcsaiba véletlenszerűen elhelyezünk egészséges és fertőzött egyéneket</w:t>
+      </w:r>
+      <w:r>
+        <w:rPr>
+          <w:rFonts w:ascii="Times New Roman" w:hAnsi="Times New Roman" w:cs="Times New Roman"/>
+          <w:sz w:val="24"/>
+          <w:szCs w:val="24"/>
+          <w:lang w:val="hu-HU"/>
+        </w:rPr>
+        <w:t xml:space="preserve">. Az iteráció áll egy fertőző lépésből és egy elmozduló lépésből. </w:t>
+      </w:r>
+      <w:r>
+        <w:rPr>
+          <w:rFonts w:ascii="Times New Roman" w:hAnsi="Times New Roman" w:cs="Times New Roman"/>
+          <w:sz w:val="24"/>
+          <w:szCs w:val="24"/>
+          <w:highlight w:val="green"/>
+          <w:lang w:val="hu-HU"/>
+        </w:rPr>
+        <w:t>Fertőző lépés: Ha egy csúcsban legalább egy fertőzött egyén van, akkor valamilyen fertőzési modell alapján az egy helyen lévő egyének megfertőződnek.</w:t>
+      </w:r>
+      <w:r>
+        <w:rPr>
+          <w:rFonts w:ascii="Times New Roman" w:hAnsi="Times New Roman" w:cs="Times New Roman"/>
+          <w:sz w:val="24"/>
+          <w:szCs w:val="24"/>
+          <w:lang w:val="hu-HU"/>
+        </w:rPr>
+        <w:t xml:space="preserve"> </w:t>
+      </w:r>
+      <w:r>
+        <w:rPr>
+          <w:rFonts w:ascii="Times New Roman" w:hAnsi="Times New Roman" w:cs="Times New Roman"/>
+          <w:sz w:val="24"/>
+          <w:szCs w:val="24"/>
+          <w:highlight w:val="green"/>
+          <w:lang w:val="hu-HU"/>
+        </w:rPr>
+        <w:t>Ha nem volt még megfertőzve, akkor p valószínűséggel, ha eddig k-</w:t>
+      </w:r>
+      <w:proofErr w:type="spellStart"/>
+      <w:r>
+        <w:rPr>
+          <w:rFonts w:ascii="Times New Roman" w:hAnsi="Times New Roman" w:cs="Times New Roman"/>
+          <w:sz w:val="24"/>
+          <w:szCs w:val="24"/>
+          <w:highlight w:val="green"/>
           <w:lang w:val="hu-HU"/>
         </w:rPr>
         <w:t>szor</w:t>
@@ -19218,9 +19258,29 @@
           <w:rFonts w:ascii="Times New Roman" w:hAnsi="Times New Roman" w:cs="Times New Roman"/>
           <w:sz w:val="24"/>
           <w:szCs w:val="24"/>
-          <w:lang w:val="hu-HU"/>
-        </w:rPr>
-        <w:t xml:space="preserve"> volt megfertőzve, akkor p/k valószínűséggel. A fertőzöttek T iteráció után </w:t>
+          <w:highlight w:val="green"/>
+          <w:lang w:val="hu-HU"/>
+        </w:rPr>
+        <w:t xml:space="preserve"> volt megfertőzve, akkor p/k valószínűséggel</w:t>
+      </w:r>
+      <w:r>
+        <w:rPr>
+          <w:rFonts w:ascii="Times New Roman" w:hAnsi="Times New Roman" w:cs="Times New Roman"/>
+          <w:sz w:val="24"/>
+          <w:szCs w:val="24"/>
+          <w:lang w:val="hu-HU"/>
+        </w:rPr>
+        <w:t xml:space="preserve">. </w:t>
+      </w:r>
+      <w:r>
+        <w:rPr>
+          <w:rFonts w:ascii="Times New Roman" w:hAnsi="Times New Roman" w:cs="Times New Roman"/>
+          <w:sz w:val="24"/>
+          <w:szCs w:val="24"/>
+          <w:highlight w:val="green"/>
+          <w:lang w:val="hu-HU"/>
+        </w:rPr>
+        <w:t xml:space="preserve">A fertőzöttek T iteráció után </w:t>
       </w:r>
       <w:proofErr w:type="gramStart"/>
       <w:r>
@@ -19228,6 +19288,7 @@
           <w:rFonts w:ascii="Times New Roman" w:hAnsi="Times New Roman" w:cs="Times New Roman"/>
           <w:sz w:val="24"/>
           <w:szCs w:val="24"/>
+          <w:highlight w:val="green"/>
           <w:lang w:val="hu-HU"/>
         </w:rPr>
         <w:t>h</w:t>
@@ -19238,9 +19299,38 @@
           <w:rFonts w:ascii="Times New Roman" w:hAnsi="Times New Roman" w:cs="Times New Roman"/>
           <w:sz w:val="24"/>
           <w:szCs w:val="24"/>
-          <w:lang w:val="hu-HU"/>
-        </w:rPr>
-        <w:t xml:space="preserve"> valószínűséggel meghalnak, (kiesnek a rendszerből), 1-h valószínűséggel életben maradnak és gyógyultak. Elmozduló lépés: Minden egyén a gráfban szomszédos csúcsok valamelyikére lép 1/n valószínűséggel, ha n szomszédos csúcs van. A szimulációt különböző típusú gráfokra kell, különböző paraméterekre többször lefuttatni nagy iterációszámra. Táblázatokat, grafikonokat kell készíteni, amely a fertőzés arányait, tulajdonságait mutatja. A megvalósítás tetszőleges nyelven készülhet, az eredmény </w:t>
+          <w:highlight w:val="green"/>
+          <w:lang w:val="hu-HU"/>
+        </w:rPr>
+        <w:t xml:space="preserve"> valószínűséggel meghalnak,</w:t>
+      </w:r>
+      <w:r>
+        <w:rPr>
+          <w:rFonts w:ascii="Times New Roman" w:hAnsi="Times New Roman" w:cs="Times New Roman"/>
+          <w:sz w:val="24"/>
+          <w:szCs w:val="24"/>
+          <w:lang w:val="hu-HU"/>
+        </w:rPr>
+        <w:t xml:space="preserve"> (</w:t>
+      </w:r>
+      <w:r>
+        <w:rPr>
+          <w:rFonts w:ascii="Times New Roman" w:hAnsi="Times New Roman" w:cs="Times New Roman"/>
+          <w:sz w:val="24"/>
+          <w:szCs w:val="24"/>
+          <w:highlight w:val="green"/>
+          <w:lang w:val="hu-HU"/>
+        </w:rPr>
+        <w:t>kiesnek a rendszerből), 1-h valószínűséggel életben maradnak és gyógyultak. Elmozduló lépés: Minden egyén a gráfban szomszédos csúcsok valamelyikére lép 1/n valószínűséggel, ha n szomszédos csúcs van. A szimulációt különböző típusú gráfokra kell, különböző paraméterekre többször lefuttatni nagy iterációszámra.</w:t>
+      </w:r>
+      <w:r>
+        <w:rPr>
+          <w:rFonts w:ascii="Times New Roman" w:hAnsi="Times New Roman" w:cs="Times New Roman"/>
+          <w:sz w:val="24"/>
+          <w:szCs w:val="24"/>
+          <w:lang w:val="hu-HU"/>
+        </w:rPr>
+        <w:t xml:space="preserve"> Táblázatokat, grafikonokat kell készíteni, amely a fertőzés arányait, tulajdonságait mutatja. A megvalósítás tetszőleges nyelven készülhet, az eredmény </w:t>
       </w:r>
       <w:bookmarkEnd w:id="7"/>
       <w:r>

</xml_diff>